<commit_message>
Update System-Requirment and ERD
</commit_message>
<xml_diff>
--- a/System-Requirment/Système de gestion des éléments.docx
+++ b/System-Requirment/Système de gestion des éléments.docx
@@ -4,12 +4,12 @@
   <w:body>
     <w:p>
       <w:pPr>
+        <w:jc w:val="center"/>
         <w:rPr>
           <w:rFonts w:cstheme="minorHAnsi"/>
           <w:b/>
           <w:caps/>
-          <w:sz w:val="32"/>
-          <w:szCs w:val="32"/>
+          <w:sz w:val="36"/>
           <w:lang w:val="fr-FR"/>
           <w14:reflection w14:blurRad="12700" w14:stA="28000" w14:stPos="0" w14:endA="0" w14:endPos="45000" w14:dist="1003" w14:dir="5400000" w14:fadeDir="5400000" w14:sx="100000" w14:sy="-100000" w14:kx="0" w14:ky="0" w14:algn="bl"/>
           <w14:textOutline w14:w="4495" w14:cap="flat" w14:cmpd="sng" w14:algn="ctr">
@@ -56,11 +56,243 @@
       </w:pPr>
       <w:r>
         <w:rPr>
+          <w:noProof/>
+          <w:sz w:val="36"/>
+          <w:szCs w:val="52"/>
+        </w:rPr>
+        <mc:AlternateContent>
+          <mc:Choice Requires="wps">
+            <w:drawing>
+              <wp:anchor distT="0" distB="0" distL="114300" distR="114300" simplePos="0" relativeHeight="251659264" behindDoc="0" locked="0" layoutInCell="1" allowOverlap="1" wp14:anchorId="1D19FC53" wp14:editId="08F1B28E">
+                <wp:simplePos x="0" y="0"/>
+                <wp:positionH relativeFrom="column">
+                  <wp:posOffset>3559175</wp:posOffset>
+                </wp:positionH>
+                <wp:positionV relativeFrom="paragraph">
+                  <wp:posOffset>-775695</wp:posOffset>
+                </wp:positionV>
+                <wp:extent cx="3147802" cy="675938"/>
+                <wp:effectExtent l="0" t="0" r="14605" b="10160"/>
+                <wp:wrapNone/>
+                <wp:docPr id="1" name="Rectangle 1"/>
+                <wp:cNvGraphicFramePr/>
+                <a:graphic xmlns:a="http://schemas.openxmlformats.org/drawingml/2006/main">
+                  <a:graphicData uri="http://schemas.microsoft.com/office/word/2010/wordprocessingShape">
+                    <wps:wsp>
+                      <wps:cNvSpPr/>
+                      <wps:spPr>
+                        <a:xfrm>
+                          <a:off x="0" y="0"/>
+                          <a:ext cx="3147802" cy="675938"/>
+                        </a:xfrm>
+                        <a:prstGeom prst="rect">
+                          <a:avLst/>
+                        </a:prstGeom>
+                      </wps:spPr>
+                      <wps:style>
+                        <a:lnRef idx="2">
+                          <a:schemeClr val="accent6"/>
+                        </a:lnRef>
+                        <a:fillRef idx="1">
+                          <a:schemeClr val="lt1"/>
+                        </a:fillRef>
+                        <a:effectRef idx="0">
+                          <a:schemeClr val="accent6"/>
+                        </a:effectRef>
+                        <a:fontRef idx="minor">
+                          <a:schemeClr val="dk1"/>
+                        </a:fontRef>
+                      </wps:style>
+                      <wps:txbx>
+                        <w:txbxContent>
+                          <w:p>
+                            <w:pPr>
+                              <w:tabs>
+                                <w:tab w:val="left" w:pos="1134"/>
+                              </w:tabs>
+                              <w:spacing w:after="0"/>
+                              <w:rPr>
+                                <w:sz w:val="28"/>
+                                <w:szCs w:val="44"/>
+                              </w:rPr>
+                            </w:pPr>
+                            <w:proofErr w:type="spellStart"/>
+                            <w:r>
+                              <w:rPr>
+                                <w:sz w:val="28"/>
+                                <w:szCs w:val="44"/>
+                              </w:rPr>
+                              <w:t>Mlle</w:t>
+                            </w:r>
+                            <w:proofErr w:type="spellEnd"/>
+                            <w:r>
+                              <w:rPr>
+                                <w:sz w:val="28"/>
+                                <w:szCs w:val="44"/>
+                              </w:rPr>
+                              <w:tab/>
+                              <w:t xml:space="preserve"> : KIV </w:t>
+                            </w:r>
+                            <w:proofErr w:type="spellStart"/>
+                            <w:r>
+                              <w:rPr>
+                                <w:sz w:val="28"/>
+                                <w:szCs w:val="44"/>
+                              </w:rPr>
+                              <w:t>Soreangsey</w:t>
+                            </w:r>
+                            <w:proofErr w:type="spellEnd"/>
+                          </w:p>
+                          <w:p>
+                            <w:pPr>
+                              <w:tabs>
+                                <w:tab w:val="left" w:pos="1134"/>
+                                <w:tab w:val="left" w:pos="5530"/>
+                              </w:tabs>
+                              <w:spacing w:after="0"/>
+                              <w:rPr>
+                                <w:sz w:val="28"/>
+                                <w:szCs w:val="44"/>
+                              </w:rPr>
+                            </w:pPr>
+                            <w:r>
+                              <w:rPr>
+                                <w:sz w:val="28"/>
+                                <w:szCs w:val="44"/>
+                              </w:rPr>
+                              <w:t>Email</w:t>
+                            </w:r>
+                            <w:r>
+                              <w:rPr>
+                                <w:sz w:val="28"/>
+                                <w:szCs w:val="44"/>
+                              </w:rPr>
+                              <w:tab/>
+                              <w:t xml:space="preserve"> : kivsor</w:t>
+                            </w:r>
+                            <w:bookmarkStart w:id="0" w:name="_GoBack"/>
+                            <w:bookmarkEnd w:id="0"/>
+                            <w:r>
+                              <w:rPr>
+                                <w:sz w:val="28"/>
+                                <w:szCs w:val="44"/>
+                              </w:rPr>
+                              <w:t>eangsey@gmail.com</w:t>
+                            </w:r>
+                          </w:p>
+                        </w:txbxContent>
+                      </wps:txbx>
+                      <wps:bodyPr rot="0" spcFirstLastPara="0" vertOverflow="overflow" horzOverflow="overflow" vert="horz" wrap="square" lIns="91440" tIns="45720" rIns="91440" bIns="45720" numCol="1" spcCol="0" rtlCol="0" fromWordArt="0" anchor="ctr" anchorCtr="0" forceAA="0" compatLnSpc="1">
+                        <a:prstTxWarp prst="textNoShape">
+                          <a:avLst/>
+                        </a:prstTxWarp>
+                        <a:noAutofit/>
+                      </wps:bodyPr>
+                    </wps:wsp>
+                  </a:graphicData>
+                </a:graphic>
+                <wp14:sizeRelH relativeFrom="margin">
+                  <wp14:pctWidth>0</wp14:pctWidth>
+                </wp14:sizeRelH>
+                <wp14:sizeRelV relativeFrom="margin">
+                  <wp14:pctHeight>0</wp14:pctHeight>
+                </wp14:sizeRelV>
+              </wp:anchor>
+            </w:drawing>
+          </mc:Choice>
+          <mc:Fallback>
+            <w:pict>
+              <v:rect id="Rectangle 1" o:spid="_x0000_s1026" style="position:absolute;left:0;text-align:left;margin-left:280.25pt;margin-top:-61.1pt;width:247.85pt;height:53.2pt;z-index:251659264;visibility:visible;mso-wrap-style:square;mso-width-percent:0;mso-height-percent:0;mso-wrap-distance-left:9pt;mso-wrap-distance-top:0;mso-wrap-distance-right:9pt;mso-wrap-distance-bottom:0;mso-position-horizontal:absolute;mso-position-horizontal-relative:text;mso-position-vertical:absolute;mso-position-vertical-relative:text;mso-width-percent:0;mso-height-percent:0;mso-width-relative:margin;mso-height-relative:margin;v-text-anchor:middle" o:gfxdata="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" fillcolor="white [3201]" strokecolor="#f79646 [3209]" strokeweight="2pt">
+                <v:textbox>
+                  <w:txbxContent>
+                    <w:p>
+                      <w:pPr>
+                        <w:tabs>
+                          <w:tab w:val="left" w:pos="1134"/>
+                        </w:tabs>
+                        <w:spacing w:after="0"/>
+                        <w:rPr>
+                          <w:sz w:val="28"/>
+                          <w:szCs w:val="44"/>
+                        </w:rPr>
+                      </w:pPr>
+                      <w:proofErr w:type="spellStart"/>
+                      <w:r>
+                        <w:rPr>
+                          <w:sz w:val="28"/>
+                          <w:szCs w:val="44"/>
+                        </w:rPr>
+                        <w:t>Mlle</w:t>
+                      </w:r>
+                      <w:proofErr w:type="spellEnd"/>
+                      <w:r>
+                        <w:rPr>
+                          <w:sz w:val="28"/>
+                          <w:szCs w:val="44"/>
+                        </w:rPr>
+                        <w:tab/>
+                        <w:t xml:space="preserve"> : KIV </w:t>
+                      </w:r>
+                      <w:proofErr w:type="spellStart"/>
+                      <w:r>
+                        <w:rPr>
+                          <w:sz w:val="28"/>
+                          <w:szCs w:val="44"/>
+                        </w:rPr>
+                        <w:t>Soreangsey</w:t>
+                      </w:r>
+                      <w:proofErr w:type="spellEnd"/>
+                    </w:p>
+                    <w:p>
+                      <w:pPr>
+                        <w:tabs>
+                          <w:tab w:val="left" w:pos="1134"/>
+                          <w:tab w:val="left" w:pos="5530"/>
+                        </w:tabs>
+                        <w:spacing w:after="0"/>
+                        <w:rPr>
+                          <w:sz w:val="28"/>
+                          <w:szCs w:val="44"/>
+                        </w:rPr>
+                      </w:pPr>
+                      <w:r>
+                        <w:rPr>
+                          <w:sz w:val="28"/>
+                          <w:szCs w:val="44"/>
+                        </w:rPr>
+                        <w:t>Email</w:t>
+                      </w:r>
+                      <w:r>
+                        <w:rPr>
+                          <w:sz w:val="28"/>
+                          <w:szCs w:val="44"/>
+                        </w:rPr>
+                        <w:tab/>
+                        <w:t xml:space="preserve"> : kivsor</w:t>
+                      </w:r>
+                      <w:bookmarkStart w:id="1" w:name="_GoBack"/>
+                      <w:bookmarkEnd w:id="1"/>
+                      <w:r>
+                        <w:rPr>
+                          <w:sz w:val="28"/>
+                          <w:szCs w:val="44"/>
+                        </w:rPr>
+                        <w:t>eangsey@gmail.com</w:t>
+                      </w:r>
+                    </w:p>
+                  </w:txbxContent>
+                </v:textbox>
+              </v:rect>
+            </w:pict>
+          </mc:Fallback>
+        </mc:AlternateContent>
+      </w:r>
+      <w:r>
+        <w:rPr>
           <w:rFonts w:cstheme="minorHAnsi"/>
           <w:b/>
           <w:caps/>
-          <w:sz w:val="32"/>
-          <w:szCs w:val="32"/>
+          <w:sz w:val="36"/>
           <w:lang w:val="fr-FR"/>
           <w14:reflection w14:blurRad="12700" w14:stA="28000" w14:stPos="0" w14:endA="0" w14:endPos="45000" w14:dist="1003" w14:dir="5400000" w14:fadeDir="5400000" w14:sx="100000" w14:sy="-100000" w14:kx="0" w14:ky="0" w14:algn="bl"/>
           <w14:textOutline w14:w="4495" w14:cap="flat" w14:cmpd="sng" w14:algn="ctr">
@@ -104,111 +336,7 @@
             </w14:gradFill>
           </w14:textFill>
         </w:rPr>
-        <w:t>Système de gestion de</w:t>
-      </w:r>
-      <w:r>
-        <w:rPr>
-          <w:rFonts w:cstheme="minorHAnsi"/>
-          <w:b/>
-          <w:caps/>
-          <w:sz w:val="32"/>
-          <w:szCs w:val="32"/>
-          <w:lang w:val="fr-FR"/>
-          <w14:reflection w14:blurRad="12700" w14:stA="28000" w14:stPos="0" w14:endA="0" w14:endPos="45000" w14:dist="1003" w14:dir="5400000" w14:fadeDir="5400000" w14:sx="100000" w14:sy="-100000" w14:kx="0" w14:ky="0" w14:algn="bl"/>
-          <w14:textOutline w14:w="4495" w14:cap="flat" w14:cmpd="sng" w14:algn="ctr">
-            <w14:solidFill>
-              <w14:schemeClr w14:val="accent4">
-                <w14:shade w14:val="50000"/>
-                <w14:satMod w14:val="120000"/>
-              </w14:schemeClr>
-            </w14:solidFill>
-            <w14:prstDash w14:val="solid"/>
-            <w14:round/>
-          </w14:textOutline>
-          <w14:textFill>
-            <w14:gradFill>
-              <w14:gsLst>
-                <w14:gs w14:pos="0">
-                  <w14:schemeClr w14:val="accent4">
-                    <w14:shade w14:val="20000"/>
-                    <w14:satMod w14:val="245000"/>
-                  </w14:schemeClr>
-                </w14:gs>
-                <w14:gs w14:pos="43000">
-                  <w14:schemeClr w14:val="accent4">
-                    <w14:satMod w14:val="255000"/>
-                  </w14:schemeClr>
-                </w14:gs>
-                <w14:gs w14:pos="48000">
-                  <w14:schemeClr w14:val="accent4">
-                    <w14:shade w14:val="85000"/>
-                    <w14:satMod w14:val="255000"/>
-                  </w14:schemeClr>
-                </w14:gs>
-                <w14:gs w14:pos="100000">
-                  <w14:schemeClr w14:val="accent4">
-                    <w14:shade w14:val="20000"/>
-                    <w14:satMod w14:val="245000"/>
-                  </w14:schemeClr>
-                </w14:gs>
-              </w14:gsLst>
-              <w14:lin w14:ang="5400000" w14:scaled="0"/>
-            </w14:gradFill>
-          </w14:textFill>
-        </w:rPr>
-        <w:t>s</w:t>
-      </w:r>
-      <w:r>
-        <w:rPr>
-          <w:rFonts w:cstheme="minorHAnsi"/>
-          <w:b/>
-          <w:caps/>
-          <w:sz w:val="32"/>
-          <w:szCs w:val="32"/>
-          <w:lang w:val="fr-FR"/>
-          <w14:reflection w14:blurRad="12700" w14:stA="28000" w14:stPos="0" w14:endA="0" w14:endPos="45000" w14:dist="1003" w14:dir="5400000" w14:fadeDir="5400000" w14:sx="100000" w14:sy="-100000" w14:kx="0" w14:ky="0" w14:algn="bl"/>
-          <w14:textOutline w14:w="4495" w14:cap="flat" w14:cmpd="sng" w14:algn="ctr">
-            <w14:solidFill>
-              <w14:schemeClr w14:val="accent4">
-                <w14:shade w14:val="50000"/>
-                <w14:satMod w14:val="120000"/>
-              </w14:schemeClr>
-            </w14:solidFill>
-            <w14:prstDash w14:val="solid"/>
-            <w14:round/>
-          </w14:textOutline>
-          <w14:textFill>
-            <w14:gradFill>
-              <w14:gsLst>
-                <w14:gs w14:pos="0">
-                  <w14:schemeClr w14:val="accent4">
-                    <w14:shade w14:val="20000"/>
-                    <w14:satMod w14:val="245000"/>
-                  </w14:schemeClr>
-                </w14:gs>
-                <w14:gs w14:pos="43000">
-                  <w14:schemeClr w14:val="accent4">
-                    <w14:satMod w14:val="255000"/>
-                  </w14:schemeClr>
-                </w14:gs>
-                <w14:gs w14:pos="48000">
-                  <w14:schemeClr w14:val="accent4">
-                    <w14:shade w14:val="85000"/>
-                    <w14:satMod w14:val="255000"/>
-                  </w14:schemeClr>
-                </w14:gs>
-                <w14:gs w14:pos="100000">
-                  <w14:schemeClr w14:val="accent4">
-                    <w14:shade w14:val="20000"/>
-                    <w14:satMod w14:val="245000"/>
-                  </w14:schemeClr>
-                </w14:gs>
-              </w14:gsLst>
-              <w14:lin w14:ang="5400000" w14:scaled="0"/>
-            </w14:gradFill>
-          </w14:textFill>
-        </w:rPr>
-        <w:t xml:space="preserve"> éléments</w:t>
+        <w:t>Système de gestion des éléments</w:t>
       </w:r>
     </w:p>
     <w:p>
@@ -736,32 +864,745 @@
           <w:szCs w:val="32"/>
           <w:lang w:val="fr-FR"/>
         </w:rPr>
-        <w:t xml:space="preserve">Gérer à l’heure pour la changement des </w:t>
-      </w:r>
-      <w:r>
-        <w:rPr>
-          <w:rFonts w:cstheme="minorHAnsi"/>
-          <w:b/>
-          <w:bCs/>
-          <w:sz w:val="32"/>
-          <w:szCs w:val="32"/>
-          <w:lang w:val="fr-FR"/>
-        </w:rPr>
-        <w:t>hor</w:t>
-      </w:r>
-      <w:r>
-        <w:rPr>
-          <w:rFonts w:cstheme="minorHAnsi"/>
-          <w:b/>
-          <w:bCs/>
-          <w:sz w:val="32"/>
-          <w:szCs w:val="32"/>
-          <w:lang w:val="fr-FR"/>
-        </w:rPr>
-        <w:t>aire.</w:t>
-      </w:r>
-      <w:bookmarkStart w:id="0" w:name="_GoBack"/>
-      <w:bookmarkEnd w:id="0"/>
+        <w:t xml:space="preserve">Gérer à l’heure pour la changement </w:t>
+      </w:r>
+      <w:proofErr w:type="gramStart"/>
+      <w:r>
+        <w:rPr>
+          <w:rFonts w:cstheme="minorHAnsi"/>
+          <w:b/>
+          <w:bCs/>
+          <w:sz w:val="32"/>
+          <w:szCs w:val="32"/>
+          <w:lang w:val="fr-FR"/>
+        </w:rPr>
+        <w:t xml:space="preserve">des </w:t>
+      </w:r>
+      <w:r>
+        <w:rPr>
+          <w:rFonts w:cstheme="minorHAnsi"/>
+          <w:b/>
+          <w:bCs/>
+          <w:sz w:val="32"/>
+          <w:szCs w:val="32"/>
+          <w:lang w:val="fr-FR"/>
+        </w:rPr>
+        <w:t>horaire</w:t>
+      </w:r>
+      <w:proofErr w:type="gramEnd"/>
+      <w:r>
+        <w:rPr>
+          <w:rFonts w:cstheme="minorHAnsi"/>
+          <w:b/>
+          <w:bCs/>
+          <w:sz w:val="32"/>
+          <w:szCs w:val="32"/>
+          <w:lang w:val="fr-FR"/>
+        </w:rPr>
+        <w:t>.</w:t>
+      </w:r>
+    </w:p>
+    <w:p>
+      <w:pPr>
+        <w:rPr>
+          <w:rFonts w:cstheme="minorHAnsi"/>
+          <w:b/>
+          <w:bCs/>
+          <w:sz w:val="32"/>
+          <w:szCs w:val="32"/>
+          <w:lang w:val="fr-FR"/>
+        </w:rPr>
+      </w:pPr>
+      <w:r>
+        <w:rPr>
+          <w:rFonts w:cstheme="minorHAnsi"/>
+          <w:b/>
+          <w:bCs/>
+          <w:sz w:val="32"/>
+          <w:szCs w:val="32"/>
+          <w:lang w:val="fr-FR"/>
+        </w:rPr>
+        <w:br w:type="page"/>
+      </w:r>
+    </w:p>
+    <w:p>
+      <w:pPr>
+        <w:rPr>
+          <w:rFonts w:cstheme="minorHAnsi"/>
+          <w:b/>
+          <w:bCs/>
+          <w:sz w:val="32"/>
+          <w:szCs w:val="32"/>
+          <w:lang w:val="fr-FR"/>
+        </w:rPr>
+      </w:pPr>
+      <w:r>
+        <w:rPr>
+          <w:rFonts w:cstheme="minorHAnsi"/>
+          <w:b/>
+          <w:bCs/>
+          <w:sz w:val="32"/>
+          <w:szCs w:val="32"/>
+          <w:lang w:val="fr-FR"/>
+        </w:rPr>
+        <w:lastRenderedPageBreak/>
+        <w:t>Besoin de Fonctionnelles</w:t>
+      </w:r>
+    </w:p>
+    <w:p>
+      <w:pPr>
+        <w:pStyle w:val="ListParagraph"/>
+        <w:numPr>
+          <w:ilvl w:val="0"/>
+          <w:numId w:val="4"/>
+        </w:numPr>
+        <w:rPr>
+          <w:lang w:val="fr-FR"/>
+        </w:rPr>
+      </w:pPr>
+      <w:r>
+        <w:rPr>
+          <w:lang w:val="fr-FR"/>
+        </w:rPr>
+        <w:t xml:space="preserve">Utiliser Zend </w:t>
+      </w:r>
+      <w:proofErr w:type="spellStart"/>
+      <w:r>
+        <w:rPr>
+          <w:lang w:val="fr-FR"/>
+        </w:rPr>
+        <w:t>Framewrok</w:t>
+      </w:r>
+      <w:proofErr w:type="spellEnd"/>
+      <w:r>
+        <w:rPr>
+          <w:lang w:val="fr-FR"/>
+        </w:rPr>
+        <w:t xml:space="preserve"> (Library de PHP)</w:t>
+      </w:r>
+    </w:p>
+    <w:p>
+      <w:pPr>
+        <w:pStyle w:val="ListParagraph"/>
+        <w:numPr>
+          <w:ilvl w:val="0"/>
+          <w:numId w:val="4"/>
+        </w:numPr>
+        <w:rPr>
+          <w:lang w:val="fr-FR"/>
+        </w:rPr>
+      </w:pPr>
+      <w:r>
+        <w:rPr>
+          <w:lang w:val="fr-FR"/>
+        </w:rPr>
+        <w:t>Stocker le projet dans</w:t>
+      </w:r>
+      <w:r>
+        <w:rPr>
+          <w:lang w:val="fr-FR"/>
+        </w:rPr>
+        <w:t xml:space="preserve">  </w:t>
+      </w:r>
+      <w:hyperlink r:id="rId6" w:history="1">
+        <w:r>
+          <w:rPr>
+            <w:rStyle w:val="Hyperlink"/>
+            <w:lang w:val="fr-FR"/>
+          </w:rPr>
+          <w:t>https://github.com/odom/role-system-management</w:t>
+        </w:r>
+      </w:hyperlink>
+      <w:r>
+        <w:rPr>
+          <w:lang w:val="fr-FR"/>
+        </w:rPr>
+        <w:t xml:space="preserve"> </w:t>
+      </w:r>
+      <w:r>
+        <w:rPr>
+          <w:lang w:val="fr-FR"/>
+        </w:rPr>
+        <w:t>pour partager les tâches</w:t>
+      </w:r>
+      <w:r>
+        <w:rPr>
+          <w:lang w:val="fr-FR"/>
+        </w:rPr>
+        <w:t xml:space="preserve"> (</w:t>
+      </w:r>
+      <w:r>
+        <w:rPr>
+          <w:lang w:val="fr-FR"/>
+        </w:rPr>
+        <w:t>https://github.com/odom/role-system-management.git</w:t>
+      </w:r>
+      <w:r>
+        <w:rPr>
+          <w:lang w:val="fr-FR"/>
+        </w:rPr>
+        <w:t>)</w:t>
+      </w:r>
+    </w:p>
+    <w:p>
+      <w:pPr>
+        <w:pStyle w:val="ListParagraph"/>
+        <w:numPr>
+          <w:ilvl w:val="0"/>
+          <w:numId w:val="4"/>
+        </w:numPr>
+        <w:rPr>
+          <w:lang w:val="fr-FR"/>
+        </w:rPr>
+      </w:pPr>
+      <w:r>
+        <w:rPr>
+          <w:lang w:val="fr-FR"/>
+        </w:rPr>
+        <w:t xml:space="preserve">Utiliser DB-Main Version 9.15 pour désigner </w:t>
+      </w:r>
+      <w:r>
+        <w:rPr>
+          <w:lang w:val="fr-FR"/>
+        </w:rPr>
+        <w:t>ERD</w:t>
+      </w:r>
+      <w:r>
+        <w:rPr>
+          <w:lang w:val="fr-FR"/>
+        </w:rPr>
+        <w:t xml:space="preserve"> </w:t>
+      </w:r>
+    </w:p>
+    <w:p>
+      <w:pPr>
+        <w:pStyle w:val="ListParagraph"/>
+        <w:numPr>
+          <w:ilvl w:val="0"/>
+          <w:numId w:val="4"/>
+        </w:numPr>
+        <w:rPr>
+          <w:lang w:val="fr-FR"/>
+        </w:rPr>
+      </w:pPr>
+      <w:r>
+        <w:rPr>
+          <w:lang w:val="fr-FR"/>
+        </w:rPr>
+        <w:t xml:space="preserve">Créer requête de </w:t>
+      </w:r>
+      <w:proofErr w:type="spellStart"/>
+      <w:r>
+        <w:rPr>
+          <w:lang w:val="fr-FR"/>
+        </w:rPr>
+        <w:t>MySql</w:t>
+      </w:r>
+      <w:proofErr w:type="spellEnd"/>
+    </w:p>
+    <w:p>
+      <w:pPr>
+        <w:pStyle w:val="ListParagraph"/>
+        <w:numPr>
+          <w:ilvl w:val="0"/>
+          <w:numId w:val="4"/>
+        </w:numPr>
+        <w:rPr>
+          <w:lang w:val="fr-FR"/>
+        </w:rPr>
+      </w:pPr>
+      <w:r>
+        <w:rPr>
+          <w:lang w:val="fr-FR"/>
+        </w:rPr>
+        <w:t xml:space="preserve">ACL (Access Control </w:t>
+      </w:r>
+      <w:proofErr w:type="spellStart"/>
+      <w:r>
+        <w:rPr>
+          <w:lang w:val="fr-FR"/>
+        </w:rPr>
+        <w:t>list</w:t>
+      </w:r>
+      <w:proofErr w:type="spellEnd"/>
+      <w:r>
+        <w:rPr>
+          <w:lang w:val="fr-FR"/>
+        </w:rPr>
+        <w:t>) Permission de Controller la Système</w:t>
+      </w:r>
+      <w:r>
+        <w:rPr>
+          <w:lang w:val="fr-FR"/>
+        </w:rPr>
+        <w:t xml:space="preserve"> (User Permission)</w:t>
+      </w:r>
+    </w:p>
+    <w:p>
+      <w:pPr>
+        <w:pStyle w:val="ListParagraph"/>
+        <w:numPr>
+          <w:ilvl w:val="0"/>
+          <w:numId w:val="4"/>
+        </w:numPr>
+        <w:rPr>
+          <w:lang w:val="fr-FR"/>
+        </w:rPr>
+      </w:pPr>
+      <w:r>
+        <w:rPr>
+          <w:lang w:val="fr-FR"/>
+        </w:rPr>
+        <w:t>Utiliser Fichier JSON pour initialiser</w:t>
+      </w:r>
+      <w:r>
+        <w:rPr>
+          <w:lang w:val="fr-FR"/>
+        </w:rPr>
+        <w:t xml:space="preserve"> la base de données. (Time Table Reader)</w:t>
+      </w:r>
+    </w:p>
+    <w:p>
+      <w:pPr>
+        <w:pStyle w:val="ListParagraph"/>
+        <w:numPr>
+          <w:ilvl w:val="0"/>
+          <w:numId w:val="4"/>
+        </w:numPr>
+      </w:pPr>
+      <w:r>
+        <w:t>CRUD (Create Read Update Delete)</w:t>
+      </w:r>
+      <w:r>
+        <w:t xml:space="preserve"> Base de </w:t>
+      </w:r>
+      <w:proofErr w:type="spellStart"/>
+      <w:r>
+        <w:t>donnée</w:t>
+      </w:r>
+      <w:proofErr w:type="spellEnd"/>
+      <w:r>
+        <w:t>.</w:t>
+      </w:r>
+    </w:p>
+    <w:p>
+      <w:pPr>
+        <w:pStyle w:val="ListParagraph"/>
+        <w:numPr>
+          <w:ilvl w:val="0"/>
+          <w:numId w:val="4"/>
+        </w:numPr>
+        <w:rPr>
+          <w:lang w:val="fr-FR"/>
+        </w:rPr>
+      </w:pPr>
+      <w:r>
+        <w:rPr>
+          <w:lang w:val="fr-FR"/>
+        </w:rPr>
+        <w:t>HTML5 et CSS3 pour la c</w:t>
+      </w:r>
+      <w:r>
+        <w:rPr>
+          <w:lang w:val="fr-FR"/>
+        </w:rPr>
+        <w:t>ôté client (</w:t>
+      </w:r>
+      <w:r>
+        <w:rPr>
+          <w:lang w:val="fr-FR"/>
+        </w:rPr>
+        <w:t>Template de Système</w:t>
+      </w:r>
+      <w:r>
+        <w:rPr>
+          <w:lang w:val="fr-FR"/>
+        </w:rPr>
+        <w:t>)</w:t>
+      </w:r>
+    </w:p>
+    <w:p>
+      <w:pPr>
+        <w:rPr>
+          <w:rFonts w:cstheme="minorHAnsi"/>
+          <w:b/>
+          <w:bCs/>
+          <w:sz w:val="32"/>
+          <w:szCs w:val="32"/>
+          <w:lang w:val="fr-FR"/>
+        </w:rPr>
+      </w:pPr>
+      <w:r>
+        <w:rPr>
+          <w:rFonts w:cstheme="minorHAnsi"/>
+          <w:b/>
+          <w:bCs/>
+          <w:sz w:val="32"/>
+          <w:szCs w:val="32"/>
+          <w:lang w:val="fr-FR"/>
+        </w:rPr>
+        <w:t>Diagramme d’Entité Relationnelle</w:t>
+      </w:r>
+    </w:p>
+    <w:p>
+      <w:pPr>
+        <w:rPr>
+          <w:lang w:val="fr-FR"/>
+        </w:rPr>
+      </w:pPr>
+      <w:r>
+        <w:rPr>
+          <w:noProof/>
+        </w:rPr>
+        <w:drawing>
+          <wp:inline distT="0" distB="0" distL="0" distR="0">
+            <wp:extent cx="5947646" cy="4177244"/>
+            <wp:effectExtent l="0" t="0" r="0" b="0"/>
+            <wp:docPr id="2" name="Picture 2" descr="C:\Users\John_Odom\Desktop\ERD.png"/>
+            <wp:cNvGraphicFramePr>
+              <a:graphicFrameLocks xmlns:a="http://schemas.openxmlformats.org/drawingml/2006/main" noChangeAspect="1"/>
+            </wp:cNvGraphicFramePr>
+            <a:graphic xmlns:a="http://schemas.openxmlformats.org/drawingml/2006/main">
+              <a:graphicData uri="http://schemas.openxmlformats.org/drawingml/2006/picture">
+                <pic:pic xmlns:pic="http://schemas.openxmlformats.org/drawingml/2006/picture">
+                  <pic:nvPicPr>
+                    <pic:cNvPr id="0" name="Picture 1" descr="C:\Users\John_Odom\Desktop\ERD.png"/>
+                    <pic:cNvPicPr>
+                      <a:picLocks noChangeAspect="1" noChangeArrowheads="1"/>
+                    </pic:cNvPicPr>
+                  </pic:nvPicPr>
+                  <pic:blipFill>
+                    <a:blip r:embed="rId7">
+                      <a:extLst>
+                        <a:ext uri="{28A0092B-C50C-407E-A947-70E740481C1C}">
+                          <a14:useLocalDpi xmlns:a14="http://schemas.microsoft.com/office/drawing/2010/main" val="0"/>
+                        </a:ext>
+                      </a:extLst>
+                    </a:blip>
+                    <a:srcRect/>
+                    <a:stretch>
+                      <a:fillRect/>
+                    </a:stretch>
+                  </pic:blipFill>
+                  <pic:spPr bwMode="auto">
+                    <a:xfrm>
+                      <a:off x="0" y="0"/>
+                      <a:ext cx="5947664" cy="4177257"/>
+                    </a:xfrm>
+                    <a:prstGeom prst="rect">
+                      <a:avLst/>
+                    </a:prstGeom>
+                    <a:noFill/>
+                    <a:ln>
+                      <a:noFill/>
+                    </a:ln>
+                  </pic:spPr>
+                </pic:pic>
+              </a:graphicData>
+            </a:graphic>
+          </wp:inline>
+        </w:drawing>
+      </w:r>
+    </w:p>
+    <w:p>
+      <w:r>
+        <w:br w:type="page"/>
+      </w:r>
+    </w:p>
+    <w:p>
+      <w:pPr>
+        <w:rPr>
+          <w:rFonts w:cstheme="minorHAnsi"/>
+          <w:b/>
+          <w:bCs/>
+          <w:sz w:val="32"/>
+          <w:szCs w:val="32"/>
+          <w:lang w:val="fr-FR"/>
+        </w:rPr>
+      </w:pPr>
+      <w:r>
+        <w:rPr>
+          <w:rFonts w:cstheme="minorHAnsi"/>
+          <w:b/>
+          <w:bCs/>
+          <w:sz w:val="32"/>
+          <w:szCs w:val="32"/>
+          <w:lang w:val="fr-FR"/>
+        </w:rPr>
+        <w:lastRenderedPageBreak/>
+        <w:t>Caractéristique de La Système</w:t>
+      </w:r>
+    </w:p>
+    <w:p>
+      <w:pPr>
+        <w:pStyle w:val="ListParagraph"/>
+        <w:numPr>
+          <w:ilvl w:val="0"/>
+          <w:numId w:val="5"/>
+        </w:numPr>
+      </w:pPr>
+      <w:r>
+        <w:t>1 user can book many items (different items).</w:t>
+      </w:r>
+    </w:p>
+    <w:p>
+      <w:pPr>
+        <w:pStyle w:val="ListParagraph"/>
+        <w:numPr>
+          <w:ilvl w:val="0"/>
+          <w:numId w:val="5"/>
+        </w:numPr>
+      </w:pPr>
+      <w:r>
+        <w:t>1 item can book by many users (different time booking)</w:t>
+      </w:r>
+    </w:p>
+    <w:p>
+      <w:pPr>
+        <w:pStyle w:val="ListParagraph"/>
+        <w:numPr>
+          <w:ilvl w:val="0"/>
+          <w:numId w:val="5"/>
+        </w:numPr>
+      </w:pPr>
+      <w:r>
+        <w:t>Admin user will be approve all the booking list ()</w:t>
+      </w:r>
+    </w:p>
+    <w:p>
+      <w:pPr>
+        <w:pStyle w:val="ListParagraph"/>
+        <w:numPr>
+          <w:ilvl w:val="0"/>
+          <w:numId w:val="5"/>
+        </w:numPr>
+      </w:pPr>
+      <w:r>
+        <w:t xml:space="preserve">Each user </w:t>
+      </w:r>
+      <w:proofErr w:type="gramStart"/>
+      <w:r>
+        <w:t>have</w:t>
+      </w:r>
+      <w:proofErr w:type="gramEnd"/>
+      <w:r>
+        <w:t xml:space="preserve"> difference permission according to the position.</w:t>
+      </w:r>
+    </w:p>
+    <w:p>
+      <w:pPr>
+        <w:pStyle w:val="ListParagraph"/>
+        <w:numPr>
+          <w:ilvl w:val="0"/>
+          <w:numId w:val="5"/>
+        </w:numPr>
+      </w:pPr>
+      <w:r>
+        <w:t xml:space="preserve">1 </w:t>
+      </w:r>
+      <w:proofErr w:type="gramStart"/>
+      <w:r>
+        <w:t>items</w:t>
+      </w:r>
+      <w:proofErr w:type="gramEnd"/>
+      <w:r>
+        <w:t xml:space="preserve"> have status of the quality of the item to show notice to the user (good bad medium etc.)</w:t>
+      </w:r>
+    </w:p>
+    <w:p>
+      <w:pPr>
+        <w:pStyle w:val="ListParagraph"/>
+        <w:numPr>
+          <w:ilvl w:val="0"/>
+          <w:numId w:val="5"/>
+        </w:numPr>
+      </w:pPr>
+      <w:r>
+        <w:t>1 items have their own category</w:t>
+      </w:r>
+    </w:p>
+    <w:p>
+      <w:pPr>
+        <w:pStyle w:val="ListParagraph"/>
+        <w:numPr>
+          <w:ilvl w:val="0"/>
+          <w:numId w:val="5"/>
+        </w:numPr>
+      </w:pPr>
+      <w:r>
+        <w:t>1 items have many sub items (Ex. Room can have computer and chair)</w:t>
+      </w:r>
+    </w:p>
+    <w:p>
+      <w:pPr>
+        <w:pStyle w:val="ListParagraph"/>
+        <w:numPr>
+          <w:ilvl w:val="0"/>
+          <w:numId w:val="5"/>
+        </w:numPr>
+      </w:pPr>
+      <w:r>
+        <w:t xml:space="preserve">After booking user can report/without </w:t>
+      </w:r>
+      <w:proofErr w:type="gramStart"/>
+      <w:r>
+        <w:t>report  the</w:t>
+      </w:r>
+      <w:proofErr w:type="gramEnd"/>
+      <w:r>
+        <w:t xml:space="preserve"> state of the items (ex. </w:t>
+      </w:r>
+      <w:proofErr w:type="spellStart"/>
+      <w:r>
+        <w:t>Coputer</w:t>
+      </w:r>
+      <w:proofErr w:type="spellEnd"/>
+      <w:r>
+        <w:t xml:space="preserve"> ip:192.106.0.1 is broken). </w:t>
+      </w:r>
+    </w:p>
+    <w:p/>
+    <w:p>
+      <w:pPr>
+        <w:rPr>
+          <w:rFonts w:cstheme="minorHAnsi"/>
+          <w:b/>
+          <w:bCs/>
+          <w:sz w:val="32"/>
+          <w:szCs w:val="32"/>
+        </w:rPr>
+      </w:pPr>
+      <w:r>
+        <w:rPr>
+          <w:rFonts w:cstheme="minorHAnsi"/>
+          <w:b/>
+          <w:bCs/>
+          <w:sz w:val="32"/>
+          <w:szCs w:val="32"/>
+        </w:rPr>
+        <w:br w:type="page"/>
+      </w:r>
+    </w:p>
+    <w:p>
+      <w:pPr>
+        <w:tabs>
+          <w:tab w:val="left" w:pos="4090"/>
+        </w:tabs>
+        <w:rPr>
+          <w:rFonts w:cstheme="minorHAnsi"/>
+          <w:b/>
+          <w:bCs/>
+          <w:sz w:val="32"/>
+          <w:szCs w:val="32"/>
+        </w:rPr>
+      </w:pPr>
+      <w:r>
+        <w:rPr>
+          <w:rFonts w:cstheme="minorHAnsi"/>
+          <w:b/>
+          <w:bCs/>
+          <w:sz w:val="32"/>
+          <w:szCs w:val="32"/>
+        </w:rPr>
+        <w:lastRenderedPageBreak/>
+        <w:t>System Requirement</w:t>
+      </w:r>
+    </w:p>
+    <w:p>
+      <w:pPr>
+        <w:pStyle w:val="ListParagraph"/>
+        <w:numPr>
+          <w:ilvl w:val="0"/>
+          <w:numId w:val="3"/>
+        </w:numPr>
+        <w:tabs>
+          <w:tab w:val="left" w:pos="4090"/>
+        </w:tabs>
+        <w:rPr>
+          <w:rFonts w:cstheme="minorHAnsi"/>
+          <w:b/>
+          <w:bCs/>
+          <w:sz w:val="32"/>
+          <w:szCs w:val="32"/>
+        </w:rPr>
+      </w:pPr>
+      <w:r>
+        <w:rPr>
+          <w:rFonts w:cstheme="minorHAnsi"/>
+          <w:b/>
+          <w:bCs/>
+          <w:sz w:val="32"/>
+          <w:szCs w:val="32"/>
+        </w:rPr>
+        <w:t>Access Control List</w:t>
+      </w:r>
+    </w:p>
+    <w:p>
+      <w:pPr>
+        <w:pStyle w:val="ListParagraph"/>
+        <w:numPr>
+          <w:ilvl w:val="1"/>
+          <w:numId w:val="3"/>
+        </w:numPr>
+        <w:tabs>
+          <w:tab w:val="left" w:pos="4090"/>
+        </w:tabs>
+        <w:rPr>
+          <w:rFonts w:cstheme="minorHAnsi"/>
+          <w:b/>
+          <w:bCs/>
+          <w:sz w:val="32"/>
+          <w:szCs w:val="32"/>
+        </w:rPr>
+      </w:pPr>
+      <w:r>
+        <w:rPr>
+          <w:rFonts w:cstheme="minorHAnsi"/>
+          <w:b/>
+          <w:bCs/>
+          <w:sz w:val="32"/>
+          <w:szCs w:val="32"/>
+        </w:rPr>
+        <w:t>User Permission</w:t>
+      </w:r>
+    </w:p>
+    <w:p>
+      <w:pPr>
+        <w:pStyle w:val="ListParagraph"/>
+        <w:numPr>
+          <w:ilvl w:val="0"/>
+          <w:numId w:val="3"/>
+        </w:numPr>
+        <w:tabs>
+          <w:tab w:val="left" w:pos="4090"/>
+        </w:tabs>
+        <w:rPr>
+          <w:rFonts w:cstheme="minorHAnsi"/>
+          <w:b/>
+          <w:bCs/>
+          <w:sz w:val="32"/>
+          <w:szCs w:val="32"/>
+        </w:rPr>
+      </w:pPr>
+    </w:p>
+    <w:p>
+      <w:pPr>
+        <w:pStyle w:val="ListParagraph"/>
+        <w:numPr>
+          <w:ilvl w:val="0"/>
+          <w:numId w:val="3"/>
+        </w:numPr>
+        <w:tabs>
+          <w:tab w:val="left" w:pos="4090"/>
+        </w:tabs>
+        <w:rPr>
+          <w:rFonts w:cstheme="minorHAnsi"/>
+          <w:b/>
+          <w:bCs/>
+          <w:sz w:val="32"/>
+          <w:szCs w:val="32"/>
+        </w:rPr>
+      </w:pPr>
     </w:p>
     <w:sectPr>
       <w:pgSz w:w="12240" w:h="15840"/>
@@ -888,6 +1729,316 @@
     </w:lvl>
   </w:abstractNum>
   <w:abstractNum w:abstractNumId="1">
+    <w:nsid w:val="34E876AC"/>
+    <w:multiLevelType w:val="hybridMultilevel"/>
+    <w:tmpl w:val="118A2922"/>
+    <w:lvl w:ilvl="0" w:tplc="0409000F">
+      <w:start w:val="1"/>
+      <w:numFmt w:val="decimal"/>
+      <w:lvlText w:val="%1."/>
+      <w:lvlJc w:val="left"/>
+      <w:pPr>
+        <w:ind w:left="720" w:hanging="360"/>
+      </w:pPr>
+    </w:lvl>
+    <w:lvl w:ilvl="1" w:tplc="04090019">
+      <w:start w:val="1"/>
+      <w:numFmt w:val="lowerLetter"/>
+      <w:lvlText w:val="%2."/>
+      <w:lvlJc w:val="left"/>
+      <w:pPr>
+        <w:ind w:left="1440" w:hanging="360"/>
+      </w:pPr>
+    </w:lvl>
+    <w:lvl w:ilvl="2" w:tplc="0409001B" w:tentative="1">
+      <w:start w:val="1"/>
+      <w:numFmt w:val="lowerRoman"/>
+      <w:lvlText w:val="%3."/>
+      <w:lvlJc w:val="right"/>
+      <w:pPr>
+        <w:ind w:left="2160" w:hanging="180"/>
+      </w:pPr>
+    </w:lvl>
+    <w:lvl w:ilvl="3" w:tplc="0409000F" w:tentative="1">
+      <w:start w:val="1"/>
+      <w:numFmt w:val="decimal"/>
+      <w:lvlText w:val="%4."/>
+      <w:lvlJc w:val="left"/>
+      <w:pPr>
+        <w:ind w:left="2880" w:hanging="360"/>
+      </w:pPr>
+    </w:lvl>
+    <w:lvl w:ilvl="4" w:tplc="04090019" w:tentative="1">
+      <w:start w:val="1"/>
+      <w:numFmt w:val="lowerLetter"/>
+      <w:lvlText w:val="%5."/>
+      <w:lvlJc w:val="left"/>
+      <w:pPr>
+        <w:ind w:left="3600" w:hanging="360"/>
+      </w:pPr>
+    </w:lvl>
+    <w:lvl w:ilvl="5" w:tplc="0409001B" w:tentative="1">
+      <w:start w:val="1"/>
+      <w:numFmt w:val="lowerRoman"/>
+      <w:lvlText w:val="%6."/>
+      <w:lvlJc w:val="right"/>
+      <w:pPr>
+        <w:ind w:left="4320" w:hanging="180"/>
+      </w:pPr>
+    </w:lvl>
+    <w:lvl w:ilvl="6" w:tplc="0409000F" w:tentative="1">
+      <w:start w:val="1"/>
+      <w:numFmt w:val="decimal"/>
+      <w:lvlText w:val="%7."/>
+      <w:lvlJc w:val="left"/>
+      <w:pPr>
+        <w:ind w:left="5040" w:hanging="360"/>
+      </w:pPr>
+    </w:lvl>
+    <w:lvl w:ilvl="7" w:tplc="04090019" w:tentative="1">
+      <w:start w:val="1"/>
+      <w:numFmt w:val="lowerLetter"/>
+      <w:lvlText w:val="%8."/>
+      <w:lvlJc w:val="left"/>
+      <w:pPr>
+        <w:ind w:left="5760" w:hanging="360"/>
+      </w:pPr>
+    </w:lvl>
+    <w:lvl w:ilvl="8" w:tplc="0409001B" w:tentative="1">
+      <w:start w:val="1"/>
+      <w:numFmt w:val="lowerRoman"/>
+      <w:lvlText w:val="%9."/>
+      <w:lvlJc w:val="right"/>
+      <w:pPr>
+        <w:ind w:left="6480" w:hanging="180"/>
+      </w:pPr>
+    </w:lvl>
+  </w:abstractNum>
+  <w:abstractNum w:abstractNumId="2">
+    <w:nsid w:val="3EC71545"/>
+    <w:multiLevelType w:val="hybridMultilevel"/>
+    <w:tmpl w:val="701A1C9E"/>
+    <w:lvl w:ilvl="0" w:tplc="B4BE4A12">
+      <w:numFmt w:val="bullet"/>
+      <w:lvlText w:val="-"/>
+      <w:lvlJc w:val="left"/>
+      <w:pPr>
+        <w:ind w:left="720" w:hanging="360"/>
+      </w:pPr>
+      <w:rPr>
+        <w:rFonts w:ascii="Calibri" w:eastAsiaTheme="minorHAnsi" w:hAnsi="Calibri" w:cs="Calibri" w:hint="default"/>
+      </w:rPr>
+    </w:lvl>
+    <w:lvl w:ilvl="1" w:tplc="04090003" w:tentative="1">
+      <w:start w:val="1"/>
+      <w:numFmt w:val="bullet"/>
+      <w:lvlText w:val="o"/>
+      <w:lvlJc w:val="left"/>
+      <w:pPr>
+        <w:ind w:left="1440" w:hanging="360"/>
+      </w:pPr>
+      <w:rPr>
+        <w:rFonts w:ascii="Courier New" w:hAnsi="Courier New" w:cs="Courier New" w:hint="default"/>
+      </w:rPr>
+    </w:lvl>
+    <w:lvl w:ilvl="2" w:tplc="04090005" w:tentative="1">
+      <w:start w:val="1"/>
+      <w:numFmt w:val="bullet"/>
+      <w:lvlText w:val=""/>
+      <w:lvlJc w:val="left"/>
+      <w:pPr>
+        <w:ind w:left="2160" w:hanging="360"/>
+      </w:pPr>
+      <w:rPr>
+        <w:rFonts w:ascii="Wingdings" w:hAnsi="Wingdings" w:hint="default"/>
+      </w:rPr>
+    </w:lvl>
+    <w:lvl w:ilvl="3" w:tplc="04090001" w:tentative="1">
+      <w:start w:val="1"/>
+      <w:numFmt w:val="bullet"/>
+      <w:lvlText w:val=""/>
+      <w:lvlJc w:val="left"/>
+      <w:pPr>
+        <w:ind w:left="2880" w:hanging="360"/>
+      </w:pPr>
+      <w:rPr>
+        <w:rFonts w:ascii="Symbol" w:hAnsi="Symbol" w:hint="default"/>
+      </w:rPr>
+    </w:lvl>
+    <w:lvl w:ilvl="4" w:tplc="04090003" w:tentative="1">
+      <w:start w:val="1"/>
+      <w:numFmt w:val="bullet"/>
+      <w:lvlText w:val="o"/>
+      <w:lvlJc w:val="left"/>
+      <w:pPr>
+        <w:ind w:left="3600" w:hanging="360"/>
+      </w:pPr>
+      <w:rPr>
+        <w:rFonts w:ascii="Courier New" w:hAnsi="Courier New" w:cs="Courier New" w:hint="default"/>
+      </w:rPr>
+    </w:lvl>
+    <w:lvl w:ilvl="5" w:tplc="04090005" w:tentative="1">
+      <w:start w:val="1"/>
+      <w:numFmt w:val="bullet"/>
+      <w:lvlText w:val=""/>
+      <w:lvlJc w:val="left"/>
+      <w:pPr>
+        <w:ind w:left="4320" w:hanging="360"/>
+      </w:pPr>
+      <w:rPr>
+        <w:rFonts w:ascii="Wingdings" w:hAnsi="Wingdings" w:hint="default"/>
+      </w:rPr>
+    </w:lvl>
+    <w:lvl w:ilvl="6" w:tplc="04090001" w:tentative="1">
+      <w:start w:val="1"/>
+      <w:numFmt w:val="bullet"/>
+      <w:lvlText w:val=""/>
+      <w:lvlJc w:val="left"/>
+      <w:pPr>
+        <w:ind w:left="5040" w:hanging="360"/>
+      </w:pPr>
+      <w:rPr>
+        <w:rFonts w:ascii="Symbol" w:hAnsi="Symbol" w:hint="default"/>
+      </w:rPr>
+    </w:lvl>
+    <w:lvl w:ilvl="7" w:tplc="04090003" w:tentative="1">
+      <w:start w:val="1"/>
+      <w:numFmt w:val="bullet"/>
+      <w:lvlText w:val="o"/>
+      <w:lvlJc w:val="left"/>
+      <w:pPr>
+        <w:ind w:left="5760" w:hanging="360"/>
+      </w:pPr>
+      <w:rPr>
+        <w:rFonts w:ascii="Courier New" w:hAnsi="Courier New" w:cs="Courier New" w:hint="default"/>
+      </w:rPr>
+    </w:lvl>
+    <w:lvl w:ilvl="8" w:tplc="04090005" w:tentative="1">
+      <w:start w:val="1"/>
+      <w:numFmt w:val="bullet"/>
+      <w:lvlText w:val=""/>
+      <w:lvlJc w:val="left"/>
+      <w:pPr>
+        <w:ind w:left="6480" w:hanging="360"/>
+      </w:pPr>
+      <w:rPr>
+        <w:rFonts w:ascii="Wingdings" w:hAnsi="Wingdings" w:hint="default"/>
+      </w:rPr>
+    </w:lvl>
+  </w:abstractNum>
+  <w:abstractNum w:abstractNumId="3">
+    <w:nsid w:val="657E6392"/>
+    <w:multiLevelType w:val="hybridMultilevel"/>
+    <w:tmpl w:val="5DB8F7E8"/>
+    <w:lvl w:ilvl="0" w:tplc="B4BE4A12">
+      <w:numFmt w:val="bullet"/>
+      <w:lvlText w:val="-"/>
+      <w:lvlJc w:val="left"/>
+      <w:pPr>
+        <w:ind w:left="720" w:hanging="360"/>
+      </w:pPr>
+      <w:rPr>
+        <w:rFonts w:ascii="Calibri" w:eastAsiaTheme="minorHAnsi" w:hAnsi="Calibri" w:cs="Calibri" w:hint="default"/>
+      </w:rPr>
+    </w:lvl>
+    <w:lvl w:ilvl="1" w:tplc="04090003" w:tentative="1">
+      <w:start w:val="1"/>
+      <w:numFmt w:val="bullet"/>
+      <w:lvlText w:val="o"/>
+      <w:lvlJc w:val="left"/>
+      <w:pPr>
+        <w:ind w:left="1440" w:hanging="360"/>
+      </w:pPr>
+      <w:rPr>
+        <w:rFonts w:ascii="Courier New" w:hAnsi="Courier New" w:cs="Courier New" w:hint="default"/>
+      </w:rPr>
+    </w:lvl>
+    <w:lvl w:ilvl="2" w:tplc="04090005" w:tentative="1">
+      <w:start w:val="1"/>
+      <w:numFmt w:val="bullet"/>
+      <w:lvlText w:val=""/>
+      <w:lvlJc w:val="left"/>
+      <w:pPr>
+        <w:ind w:left="2160" w:hanging="360"/>
+      </w:pPr>
+      <w:rPr>
+        <w:rFonts w:ascii="Wingdings" w:hAnsi="Wingdings" w:hint="default"/>
+      </w:rPr>
+    </w:lvl>
+    <w:lvl w:ilvl="3" w:tplc="04090001" w:tentative="1">
+      <w:start w:val="1"/>
+      <w:numFmt w:val="bullet"/>
+      <w:lvlText w:val=""/>
+      <w:lvlJc w:val="left"/>
+      <w:pPr>
+        <w:ind w:left="2880" w:hanging="360"/>
+      </w:pPr>
+      <w:rPr>
+        <w:rFonts w:ascii="Symbol" w:hAnsi="Symbol" w:hint="default"/>
+      </w:rPr>
+    </w:lvl>
+    <w:lvl w:ilvl="4" w:tplc="04090003" w:tentative="1">
+      <w:start w:val="1"/>
+      <w:numFmt w:val="bullet"/>
+      <w:lvlText w:val="o"/>
+      <w:lvlJc w:val="left"/>
+      <w:pPr>
+        <w:ind w:left="3600" w:hanging="360"/>
+      </w:pPr>
+      <w:rPr>
+        <w:rFonts w:ascii="Courier New" w:hAnsi="Courier New" w:cs="Courier New" w:hint="default"/>
+      </w:rPr>
+    </w:lvl>
+    <w:lvl w:ilvl="5" w:tplc="04090005" w:tentative="1">
+      <w:start w:val="1"/>
+      <w:numFmt w:val="bullet"/>
+      <w:lvlText w:val=""/>
+      <w:lvlJc w:val="left"/>
+      <w:pPr>
+        <w:ind w:left="4320" w:hanging="360"/>
+      </w:pPr>
+      <w:rPr>
+        <w:rFonts w:ascii="Wingdings" w:hAnsi="Wingdings" w:hint="default"/>
+      </w:rPr>
+    </w:lvl>
+    <w:lvl w:ilvl="6" w:tplc="04090001" w:tentative="1">
+      <w:start w:val="1"/>
+      <w:numFmt w:val="bullet"/>
+      <w:lvlText w:val=""/>
+      <w:lvlJc w:val="left"/>
+      <w:pPr>
+        <w:ind w:left="5040" w:hanging="360"/>
+      </w:pPr>
+      <w:rPr>
+        <w:rFonts w:ascii="Symbol" w:hAnsi="Symbol" w:hint="default"/>
+      </w:rPr>
+    </w:lvl>
+    <w:lvl w:ilvl="7" w:tplc="04090003" w:tentative="1">
+      <w:start w:val="1"/>
+      <w:numFmt w:val="bullet"/>
+      <w:lvlText w:val="o"/>
+      <w:lvlJc w:val="left"/>
+      <w:pPr>
+        <w:ind w:left="5760" w:hanging="360"/>
+      </w:pPr>
+      <w:rPr>
+        <w:rFonts w:ascii="Courier New" w:hAnsi="Courier New" w:cs="Courier New" w:hint="default"/>
+      </w:rPr>
+    </w:lvl>
+    <w:lvl w:ilvl="8" w:tplc="04090005" w:tentative="1">
+      <w:start w:val="1"/>
+      <w:numFmt w:val="bullet"/>
+      <w:lvlText w:val=""/>
+      <w:lvlJc w:val="left"/>
+      <w:pPr>
+        <w:ind w:left="6480" w:hanging="360"/>
+      </w:pPr>
+      <w:rPr>
+        <w:rFonts w:ascii="Wingdings" w:hAnsi="Wingdings" w:hint="default"/>
+      </w:rPr>
+    </w:lvl>
+  </w:abstractNum>
+  <w:abstractNum w:abstractNumId="4">
     <w:nsid w:val="688D4148"/>
     <w:multiLevelType w:val="hybridMultilevel"/>
     <w:tmpl w:val="FD5EBC60"/>
@@ -1003,7 +2154,16 @@
     <w:abstractNumId w:val="0"/>
   </w:num>
   <w:num w:numId="2">
+    <w:abstractNumId w:val="4"/>
+  </w:num>
+  <w:num w:numId="3">
     <w:abstractNumId w:val="1"/>
+  </w:num>
+  <w:num w:numId="4">
+    <w:abstractNumId w:val="3"/>
+  </w:num>
+  <w:num w:numId="5">
+    <w:abstractNumId w:val="2"/>
   </w:num>
 </w:numbering>
 </file>
@@ -1206,6 +2366,52 @@
       <w:contextualSpacing/>
     </w:pPr>
   </w:style>
+  <w:style w:type="character" w:styleId="Hyperlink">
+    <w:name w:val="Hyperlink"/>
+    <w:basedOn w:val="DefaultParagraphFont"/>
+    <w:uiPriority w:val="99"/>
+    <w:unhideWhenUsed/>
+    <w:rsid w:val="00E841FA"/>
+    <w:rPr>
+      <w:color w:val="0000FF" w:themeColor="hyperlink"/>
+      <w:u w:val="single"/>
+    </w:rPr>
+  </w:style>
+  <w:style w:type="character" w:customStyle="1" w:styleId="hps">
+    <w:name w:val="hps"/>
+    <w:basedOn w:val="DefaultParagraphFont"/>
+    <w:rsid w:val="00E071C8"/>
+  </w:style>
+  <w:style w:type="paragraph" w:styleId="BalloonText">
+    <w:name w:val="Balloon Text"/>
+    <w:basedOn w:val="Normal"/>
+    <w:link w:val="BalloonTextChar"/>
+    <w:uiPriority w:val="99"/>
+    <w:semiHidden/>
+    <w:unhideWhenUsed/>
+    <w:rsid w:val="00D31CAC"/>
+    <w:pPr>
+      <w:spacing w:after="0" w:line="240" w:lineRule="auto"/>
+    </w:pPr>
+    <w:rPr>
+      <w:rFonts w:ascii="Tahoma" w:hAnsi="Tahoma" w:cs="Tahoma"/>
+      <w:sz w:val="16"/>
+      <w:szCs w:val="26"/>
+    </w:rPr>
+  </w:style>
+  <w:style w:type="character" w:customStyle="1" w:styleId="BalloonTextChar">
+    <w:name w:val="Balloon Text Char"/>
+    <w:basedOn w:val="DefaultParagraphFont"/>
+    <w:link w:val="BalloonText"/>
+    <w:uiPriority w:val="99"/>
+    <w:semiHidden/>
+    <w:rsid w:val="00D31CAC"/>
+    <w:rPr>
+      <w:rFonts w:ascii="Tahoma" w:hAnsi="Tahoma" w:cs="Tahoma"/>
+      <w:sz w:val="16"/>
+      <w:szCs w:val="26"/>
+    </w:rPr>
+  </w:style>
 </w:styles>
 </file>
 
@@ -1406,6 +2612,52 @@
       <w:ind w:left="720"/>
       <w:contextualSpacing/>
     </w:pPr>
+  </w:style>
+  <w:style w:type="character" w:styleId="Hyperlink">
+    <w:name w:val="Hyperlink"/>
+    <w:basedOn w:val="DefaultParagraphFont"/>
+    <w:uiPriority w:val="99"/>
+    <w:unhideWhenUsed/>
+    <w:rsid w:val="00E841FA"/>
+    <w:rPr>
+      <w:color w:val="0000FF" w:themeColor="hyperlink"/>
+      <w:u w:val="single"/>
+    </w:rPr>
+  </w:style>
+  <w:style w:type="character" w:customStyle="1" w:styleId="hps">
+    <w:name w:val="hps"/>
+    <w:basedOn w:val="DefaultParagraphFont"/>
+    <w:rsid w:val="00E071C8"/>
+  </w:style>
+  <w:style w:type="paragraph" w:styleId="BalloonText">
+    <w:name w:val="Balloon Text"/>
+    <w:basedOn w:val="Normal"/>
+    <w:link w:val="BalloonTextChar"/>
+    <w:uiPriority w:val="99"/>
+    <w:semiHidden/>
+    <w:unhideWhenUsed/>
+    <w:rsid w:val="00D31CAC"/>
+    <w:pPr>
+      <w:spacing w:after="0" w:line="240" w:lineRule="auto"/>
+    </w:pPr>
+    <w:rPr>
+      <w:rFonts w:ascii="Tahoma" w:hAnsi="Tahoma" w:cs="Tahoma"/>
+      <w:sz w:val="16"/>
+      <w:szCs w:val="26"/>
+    </w:rPr>
+  </w:style>
+  <w:style w:type="character" w:customStyle="1" w:styleId="BalloonTextChar">
+    <w:name w:val="Balloon Text Char"/>
+    <w:basedOn w:val="DefaultParagraphFont"/>
+    <w:link w:val="BalloonText"/>
+    <w:uiPriority w:val="99"/>
+    <w:semiHidden/>
+    <w:rsid w:val="00D31CAC"/>
+    <w:rPr>
+      <w:rFonts w:ascii="Tahoma" w:hAnsi="Tahoma" w:cs="Tahoma"/>
+      <w:sz w:val="16"/>
+      <w:szCs w:val="26"/>
+    </w:rPr>
   </w:style>
 </w:styles>
 </file>

</xml_diff>

<commit_message>
Scrum bard and System requirment
</commit_message>
<xml_diff>
--- a/System-Requirment/Système de gestion des éléments.docx
+++ b/System-Requirment/Système de gestion des éléments.docx
@@ -168,16 +168,7 @@
                                 <w:szCs w:val="44"/>
                               </w:rPr>
                               <w:tab/>
-                              <w:t xml:space="preserve"> : kivsor</w:t>
-                            </w:r>
-                            <w:bookmarkStart w:id="0" w:name="_GoBack"/>
-                            <w:bookmarkEnd w:id="0"/>
-                            <w:r>
-                              <w:rPr>
-                                <w:sz w:val="28"/>
-                                <w:szCs w:val="44"/>
-                              </w:rPr>
-                              <w:t>eangsey@gmail.com</w:t>
+                              <w:t xml:space="preserve"> : kivsoreangsey@gmail.com</w:t>
                             </w:r>
                           </w:p>
                         </w:txbxContent>
@@ -956,28 +947,29 @@
           <w:ilvl w:val="0"/>
           <w:numId w:val="4"/>
         </w:numPr>
-        <w:rPr>
-          <w:lang w:val="fr-FR"/>
-        </w:rPr>
-      </w:pPr>
-      <w:r>
-        <w:rPr>
-          <w:lang w:val="fr-FR"/>
-        </w:rPr>
-        <w:t xml:space="preserve">Utiliser Zend </w:t>
-      </w:r>
+      </w:pPr>
       <w:proofErr w:type="spellStart"/>
       <w:r>
-        <w:rPr>
-          <w:lang w:val="fr-FR"/>
-        </w:rPr>
+        <w:t>Utiliser</w:t>
+      </w:r>
+      <w:proofErr w:type="spellEnd"/>
+      <w:r>
+        <w:t xml:space="preserve"> </w:t>
+      </w:r>
+      <w:proofErr w:type="spellStart"/>
+      <w:r>
+        <w:t>Zend</w:t>
+      </w:r>
+      <w:proofErr w:type="spellEnd"/>
+      <w:r>
+        <w:t xml:space="preserve"> </w:t>
+      </w:r>
+      <w:proofErr w:type="spellStart"/>
+      <w:r>
         <w:t>Framewrok</w:t>
       </w:r>
       <w:proofErr w:type="spellEnd"/>
       <w:r>
-        <w:rPr>
-          <w:lang w:val="fr-FR"/>
-        </w:rPr>
         <w:t xml:space="preserve"> (Library de PHP)</w:t>
       </w:r>
     </w:p>
@@ -1206,13 +1198,7 @@
         <w:rPr>
           <w:lang w:val="fr-FR"/>
         </w:rPr>
-        <w:t>ôté client (</w:t>
-      </w:r>
-      <w:r>
-        <w:rPr>
-          <w:lang w:val="fr-FR"/>
-        </w:rPr>
-        <w:t>Template de Système</w:t>
+        <w:t>ôté client (Template de Système</w:t>
       </w:r>
       <w:r>
         <w:rPr>
@@ -1250,6 +1236,7 @@
           <w:lang w:val="fr-FR"/>
         </w:rPr>
       </w:pPr>
+      <w:bookmarkStart w:id="0" w:name="_GoBack"/>
       <w:r>
         <w:rPr>
           <w:noProof/>
@@ -1303,6 +1290,7 @@
           </wp:inline>
         </w:drawing>
       </w:r>
+      <w:bookmarkEnd w:id="0"/>
     </w:p>
     <w:p>
       <w:r>
@@ -1366,7 +1354,18 @@
         </w:numPr>
       </w:pPr>
       <w:r>
-        <w:t>Admin user will be approve all the booking list ()</w:t>
+        <w:t xml:space="preserve">Each user </w:t>
+      </w:r>
+      <w:proofErr w:type="gramStart"/>
+      <w:r>
+        <w:t>have</w:t>
+      </w:r>
+      <w:proofErr w:type="gramEnd"/>
+      <w:r>
+        <w:t xml:space="preserve"> difference permission according to the position.</w:t>
+      </w:r>
+      <w:r>
+        <w:t xml:space="preserve"> </w:t>
       </w:r>
     </w:p>
     <w:p>
@@ -1378,15 +1377,7 @@
         </w:numPr>
       </w:pPr>
       <w:r>
-        <w:t xml:space="preserve">Each user </w:t>
-      </w:r>
-      <w:proofErr w:type="gramStart"/>
-      <w:r>
-        <w:t>have</w:t>
-      </w:r>
-      <w:proofErr w:type="gramEnd"/>
-      <w:r>
-        <w:t xml:space="preserve"> difference permission according to the position.</w:t>
+        <w:t>Admin user will be approve all the booking list ()</w:t>
       </w:r>
     </w:p>
     <w:p>

</xml_diff>